<commit_message>
ajout de la partie sur l'arborescence
</commit_message>
<xml_diff>
--- a/PARTIE ARBORESCENCES.docx
+++ b/PARTIE ARBORESCENCES.docx
@@ -3,24 +3,108 @@
 <w:document xmlns:wpc="http://schemas.microsoft.com/office/word/2010/wordprocessingCanvas" xmlns:cx="http://schemas.microsoft.com/office/drawing/2014/chartex" xmlns:cx1="http://schemas.microsoft.com/office/drawing/2015/9/8/chartex" xmlns:mc="http://schemas.openxmlformats.org/markup-compatibility/2006" xmlns:o="urn:schemas-microsoft-com:office:office" xmlns:r="http://schemas.openxmlformats.org/officeDocument/2006/relationships" xmlns:m="http://schemas.openxmlformats.org/officeDocument/2006/math" xmlns:v="urn:schemas-microsoft-com:vml" xmlns:wp14="http://schemas.microsoft.com/office/word/2010/wordprocessingDrawing" xmlns:wp="http://schemas.openxmlformats.org/drawingml/2006/wordprocessingDrawing" xmlns:w10="urn:schemas-microsoft-com:office:word" xmlns:w="http://schemas.openxmlformats.org/wordprocessingml/2006/main" xmlns:w14="http://schemas.microsoft.com/office/word/2010/wordml" xmlns:w15="http://schemas.microsoft.com/office/word/2012/wordml" xmlns:w16se="http://schemas.microsoft.com/office/word/2015/wordml/symex" xmlns:wpg="http://schemas.microsoft.com/office/word/2010/wordprocessingGroup" xmlns:wpi="http://schemas.microsoft.com/office/word/2010/wordprocessingInk" xmlns:wne="http://schemas.microsoft.com/office/word/2006/wordml" xmlns:wps="http://schemas.microsoft.com/office/word/2010/wordprocessingShape" mc:Ignorable="w14 w15 w16se wp14">
   <w:body>
     <w:p>
+      <w:pPr>
+        <w:pStyle w:val="Titre1"/>
+        <w:rPr>
+          <w:rFonts w:cstheme="majorHAnsi"/>
+        </w:rPr>
+      </w:pPr>
       <w:r>
+        <w:rPr>
+          <w:rFonts w:cstheme="majorHAnsi"/>
+        </w:rPr>
         <w:t>PARTIE ARBORESCENCES :</w:t>
       </w:r>
     </w:p>
-    <w:p/>
     <w:p>
+      <w:pPr>
+        <w:rPr>
+          <w:rFonts w:asciiTheme="majorHAnsi" w:hAnsiTheme="majorHAnsi" w:cstheme="majorHAnsi"/>
+        </w:rPr>
+      </w:pPr>
+    </w:p>
+    <w:p>
+      <w:pPr>
+        <w:rPr>
+          <w:rFonts w:asciiTheme="majorHAnsi" w:hAnsiTheme="majorHAnsi" w:cstheme="majorHAnsi"/>
+          <w:sz w:val="32"/>
+          <w:szCs w:val="32"/>
+        </w:rPr>
+      </w:pPr>
       <w:r>
+        <w:rPr>
+          <w:rFonts w:asciiTheme="majorHAnsi" w:hAnsiTheme="majorHAnsi" w:cstheme="majorHAnsi"/>
+          <w:sz w:val="32"/>
+          <w:szCs w:val="32"/>
+        </w:rPr>
         <w:t>Arborescences : L'</w:t>
       </w:r>
       <w:r>
+        <w:rPr>
+          <w:rFonts w:asciiTheme="majorHAnsi" w:hAnsiTheme="majorHAnsi" w:cstheme="majorHAnsi"/>
+          <w:sz w:val="32"/>
+          <w:szCs w:val="32"/>
+        </w:rPr>
         <w:t>arborescence</w:t>
       </w:r>
       <w:r>
-        <w:t xml:space="preserve"> est un concept de développement hiérarchique de fich</w:t>
+        <w:rPr>
+          <w:rFonts w:asciiTheme="majorHAnsi" w:hAnsiTheme="majorHAnsi" w:cstheme="majorHAnsi"/>
+          <w:sz w:val="32"/>
+          <w:szCs w:val="32"/>
+        </w:rPr>
+        <w:t xml:space="preserve"> est un concept de développement hiérarchique de fichiers et de dossiers dans le bu</w:t>
       </w:r>
       <w:r>
-        <w:t>iers et de dossiers dans le bu</w:t>
+        <w:rPr>
+          <w:rFonts w:asciiTheme="majorHAnsi" w:hAnsiTheme="majorHAnsi" w:cstheme="majorHAnsi"/>
+          <w:sz w:val="32"/>
+          <w:szCs w:val="32"/>
+        </w:rPr>
+        <w:t>t de transmettre de manière synchronisée des données de différents types.</w:t>
       </w:r>
+      <w:r>
+        <w:rPr>
+          <w:rFonts w:asciiTheme="majorHAnsi" w:hAnsiTheme="majorHAnsi" w:cstheme="majorHAnsi"/>
+          <w:sz w:val="32"/>
+          <w:szCs w:val="32"/>
+        </w:rPr>
+        <w:t xml:space="preserve"> </w:t>
+      </w:r>
+    </w:p>
+    <w:p>
+      <w:pPr>
+        <w:rPr>
+          <w:rFonts w:asciiTheme="majorHAnsi" w:hAnsiTheme="majorHAnsi" w:cstheme="majorHAnsi"/>
+          <w:sz w:val="32"/>
+          <w:szCs w:val="32"/>
+        </w:rPr>
+      </w:pPr>
+      <w:r>
+        <w:rPr>
+          <w:rFonts w:asciiTheme="majorHAnsi" w:hAnsiTheme="majorHAnsi" w:cstheme="majorHAnsi"/>
+          <w:sz w:val="32"/>
+          <w:szCs w:val="32"/>
+        </w:rPr>
+        <w:t xml:space="preserve">Les utilisateurs ayant un accès au serveur, sont alors soumis à des contraintes émises sur le serveur en question </w:t>
+      </w:r>
+      <w:r>
+        <w:rPr>
+          <w:rFonts w:asciiTheme="majorHAnsi" w:hAnsiTheme="majorHAnsi" w:cstheme="majorHAnsi"/>
+          <w:sz w:val="32"/>
+          <w:szCs w:val="32"/>
+        </w:rPr>
+        <w:t>au détriment de l’hôte.</w:t>
+      </w:r>
+    </w:p>
+    <w:p>
+      <w:pPr>
+        <w:rPr>
+          <w:rFonts w:asciiTheme="majorHAnsi" w:hAnsiTheme="majorHAnsi" w:cstheme="majorHAnsi"/>
+          <w:sz w:val="32"/>
+          <w:szCs w:val="32"/>
+        </w:rPr>
+      </w:pPr>
       <w:bookmarkStart w:id="0" w:name="_GoBack"/>
       <w:bookmarkEnd w:id="0"/>
     </w:p>
@@ -39,15 +123,15 @@
   <w:docDefaults>
     <w:rPrDefault>
       <w:rPr>
-        <w:rFonts w:asciiTheme="minorHAnsi" w:eastAsiaTheme="minorHAnsi" w:hAnsiTheme="minorHAnsi" w:cstheme="minorBidi"/>
-        <w:sz w:val="22"/>
-        <w:szCs w:val="22"/>
+        <w:rFonts w:asciiTheme="minorHAnsi" w:eastAsiaTheme="minorEastAsia" w:hAnsiTheme="minorHAnsi" w:cstheme="minorBidi"/>
+        <w:sz w:val="21"/>
+        <w:szCs w:val="21"/>
         <w:lang w:val="fr-CH" w:eastAsia="en-US" w:bidi="ar-SA"/>
       </w:rPr>
     </w:rPrDefault>
     <w:pPrDefault>
       <w:pPr>
-        <w:spacing w:after="160" w:line="259" w:lineRule="auto"/>
+        <w:spacing w:after="160" w:line="300" w:lineRule="auto"/>
       </w:pPr>
     </w:pPrDefault>
   </w:docDefaults>
@@ -427,6 +511,212 @@
   <w:style w:type="paragraph" w:default="1" w:styleId="Normal">
     <w:name w:val="Normal"/>
     <w:qFormat/>
+    <w:rsid w:val="00557CE3"/>
+  </w:style>
+  <w:style w:type="paragraph" w:styleId="Titre1">
+    <w:name w:val="heading 1"/>
+    <w:basedOn w:val="Normal"/>
+    <w:next w:val="Normal"/>
+    <w:link w:val="Titre1Car"/>
+    <w:uiPriority w:val="9"/>
+    <w:qFormat/>
+    <w:rsid w:val="00557CE3"/>
+    <w:pPr>
+      <w:keepNext/>
+      <w:keepLines/>
+      <w:spacing w:before="320" w:after="80" w:line="240" w:lineRule="auto"/>
+      <w:jc w:val="center"/>
+      <w:outlineLvl w:val="0"/>
+    </w:pPr>
+    <w:rPr>
+      <w:rFonts w:asciiTheme="majorHAnsi" w:eastAsiaTheme="majorEastAsia" w:hAnsiTheme="majorHAnsi" w:cstheme="majorBidi"/>
+      <w:color w:val="2E74B5" w:themeColor="accent1" w:themeShade="BF"/>
+      <w:sz w:val="40"/>
+      <w:szCs w:val="40"/>
+    </w:rPr>
+  </w:style>
+  <w:style w:type="paragraph" w:styleId="Titre2">
+    <w:name w:val="heading 2"/>
+    <w:basedOn w:val="Normal"/>
+    <w:next w:val="Normal"/>
+    <w:link w:val="Titre2Car"/>
+    <w:uiPriority w:val="9"/>
+    <w:unhideWhenUsed/>
+    <w:qFormat/>
+    <w:rsid w:val="00557CE3"/>
+    <w:pPr>
+      <w:keepNext/>
+      <w:keepLines/>
+      <w:spacing w:before="160" w:after="40" w:line="240" w:lineRule="auto"/>
+      <w:jc w:val="center"/>
+      <w:outlineLvl w:val="1"/>
+    </w:pPr>
+    <w:rPr>
+      <w:rFonts w:asciiTheme="majorHAnsi" w:eastAsiaTheme="majorEastAsia" w:hAnsiTheme="majorHAnsi" w:cstheme="majorBidi"/>
+      <w:sz w:val="32"/>
+      <w:szCs w:val="32"/>
+    </w:rPr>
+  </w:style>
+  <w:style w:type="paragraph" w:styleId="Titre3">
+    <w:name w:val="heading 3"/>
+    <w:basedOn w:val="Normal"/>
+    <w:next w:val="Normal"/>
+    <w:link w:val="Titre3Car"/>
+    <w:uiPriority w:val="9"/>
+    <w:semiHidden/>
+    <w:unhideWhenUsed/>
+    <w:qFormat/>
+    <w:rsid w:val="00557CE3"/>
+    <w:pPr>
+      <w:keepNext/>
+      <w:keepLines/>
+      <w:spacing w:before="160" w:after="0" w:line="240" w:lineRule="auto"/>
+      <w:outlineLvl w:val="2"/>
+    </w:pPr>
+    <w:rPr>
+      <w:rFonts w:asciiTheme="majorHAnsi" w:eastAsiaTheme="majorEastAsia" w:hAnsiTheme="majorHAnsi" w:cstheme="majorBidi"/>
+      <w:sz w:val="32"/>
+      <w:szCs w:val="32"/>
+    </w:rPr>
+  </w:style>
+  <w:style w:type="paragraph" w:styleId="Titre4">
+    <w:name w:val="heading 4"/>
+    <w:basedOn w:val="Normal"/>
+    <w:next w:val="Normal"/>
+    <w:link w:val="Titre4Car"/>
+    <w:uiPriority w:val="9"/>
+    <w:semiHidden/>
+    <w:unhideWhenUsed/>
+    <w:qFormat/>
+    <w:rsid w:val="00557CE3"/>
+    <w:pPr>
+      <w:keepNext/>
+      <w:keepLines/>
+      <w:spacing w:before="80" w:after="0"/>
+      <w:outlineLvl w:val="3"/>
+    </w:pPr>
+    <w:rPr>
+      <w:rFonts w:asciiTheme="majorHAnsi" w:eastAsiaTheme="majorEastAsia" w:hAnsiTheme="majorHAnsi" w:cstheme="majorBidi"/>
+      <w:i/>
+      <w:iCs/>
+      <w:sz w:val="30"/>
+      <w:szCs w:val="30"/>
+    </w:rPr>
+  </w:style>
+  <w:style w:type="paragraph" w:styleId="Titre5">
+    <w:name w:val="heading 5"/>
+    <w:basedOn w:val="Normal"/>
+    <w:next w:val="Normal"/>
+    <w:link w:val="Titre5Car"/>
+    <w:uiPriority w:val="9"/>
+    <w:semiHidden/>
+    <w:unhideWhenUsed/>
+    <w:qFormat/>
+    <w:rsid w:val="00557CE3"/>
+    <w:pPr>
+      <w:keepNext/>
+      <w:keepLines/>
+      <w:spacing w:before="40" w:after="0"/>
+      <w:outlineLvl w:val="4"/>
+    </w:pPr>
+    <w:rPr>
+      <w:rFonts w:asciiTheme="majorHAnsi" w:eastAsiaTheme="majorEastAsia" w:hAnsiTheme="majorHAnsi" w:cstheme="majorBidi"/>
+      <w:sz w:val="28"/>
+      <w:szCs w:val="28"/>
+    </w:rPr>
+  </w:style>
+  <w:style w:type="paragraph" w:styleId="Titre6">
+    <w:name w:val="heading 6"/>
+    <w:basedOn w:val="Normal"/>
+    <w:next w:val="Normal"/>
+    <w:link w:val="Titre6Car"/>
+    <w:uiPriority w:val="9"/>
+    <w:semiHidden/>
+    <w:unhideWhenUsed/>
+    <w:qFormat/>
+    <w:rsid w:val="00557CE3"/>
+    <w:pPr>
+      <w:keepNext/>
+      <w:keepLines/>
+      <w:spacing w:before="40" w:after="0"/>
+      <w:outlineLvl w:val="5"/>
+    </w:pPr>
+    <w:rPr>
+      <w:rFonts w:asciiTheme="majorHAnsi" w:eastAsiaTheme="majorEastAsia" w:hAnsiTheme="majorHAnsi" w:cstheme="majorBidi"/>
+      <w:i/>
+      <w:iCs/>
+      <w:sz w:val="26"/>
+      <w:szCs w:val="26"/>
+    </w:rPr>
+  </w:style>
+  <w:style w:type="paragraph" w:styleId="Titre7">
+    <w:name w:val="heading 7"/>
+    <w:basedOn w:val="Normal"/>
+    <w:next w:val="Normal"/>
+    <w:link w:val="Titre7Car"/>
+    <w:uiPriority w:val="9"/>
+    <w:semiHidden/>
+    <w:unhideWhenUsed/>
+    <w:qFormat/>
+    <w:rsid w:val="00557CE3"/>
+    <w:pPr>
+      <w:keepNext/>
+      <w:keepLines/>
+      <w:spacing w:before="40" w:after="0"/>
+      <w:outlineLvl w:val="6"/>
+    </w:pPr>
+    <w:rPr>
+      <w:rFonts w:asciiTheme="majorHAnsi" w:eastAsiaTheme="majorEastAsia" w:hAnsiTheme="majorHAnsi" w:cstheme="majorBidi"/>
+      <w:sz w:val="24"/>
+      <w:szCs w:val="24"/>
+    </w:rPr>
+  </w:style>
+  <w:style w:type="paragraph" w:styleId="Titre8">
+    <w:name w:val="heading 8"/>
+    <w:basedOn w:val="Normal"/>
+    <w:next w:val="Normal"/>
+    <w:link w:val="Titre8Car"/>
+    <w:uiPriority w:val="9"/>
+    <w:semiHidden/>
+    <w:unhideWhenUsed/>
+    <w:qFormat/>
+    <w:rsid w:val="00557CE3"/>
+    <w:pPr>
+      <w:keepNext/>
+      <w:keepLines/>
+      <w:spacing w:before="40" w:after="0"/>
+      <w:outlineLvl w:val="7"/>
+    </w:pPr>
+    <w:rPr>
+      <w:rFonts w:asciiTheme="majorHAnsi" w:eastAsiaTheme="majorEastAsia" w:hAnsiTheme="majorHAnsi" w:cstheme="majorBidi"/>
+      <w:i/>
+      <w:iCs/>
+      <w:sz w:val="22"/>
+      <w:szCs w:val="22"/>
+    </w:rPr>
+  </w:style>
+  <w:style w:type="paragraph" w:styleId="Titre9">
+    <w:name w:val="heading 9"/>
+    <w:basedOn w:val="Normal"/>
+    <w:next w:val="Normal"/>
+    <w:link w:val="Titre9Car"/>
+    <w:uiPriority w:val="9"/>
+    <w:semiHidden/>
+    <w:unhideWhenUsed/>
+    <w:qFormat/>
+    <w:rsid w:val="00557CE3"/>
+    <w:pPr>
+      <w:keepNext/>
+      <w:keepLines/>
+      <w:spacing w:before="40" w:after="0"/>
+      <w:outlineLvl w:val="8"/>
+    </w:pPr>
+    <w:rPr>
+      <w:b/>
+      <w:bCs/>
+      <w:i/>
+      <w:iCs/>
+    </w:rPr>
   </w:style>
   <w:style w:type="character" w:default="1" w:styleId="Policepardfaut">
     <w:name w:val="Default Paragraph Font"/>
@@ -454,6 +744,407 @@
     <w:uiPriority w:val="99"/>
     <w:semiHidden/>
     <w:unhideWhenUsed/>
+  </w:style>
+  <w:style w:type="character" w:customStyle="1" w:styleId="Titre1Car">
+    <w:name w:val="Titre 1 Car"/>
+    <w:basedOn w:val="Policepardfaut"/>
+    <w:link w:val="Titre1"/>
+    <w:uiPriority w:val="9"/>
+    <w:rsid w:val="00557CE3"/>
+    <w:rPr>
+      <w:rFonts w:asciiTheme="majorHAnsi" w:eastAsiaTheme="majorEastAsia" w:hAnsiTheme="majorHAnsi" w:cstheme="majorBidi"/>
+      <w:color w:val="2E74B5" w:themeColor="accent1" w:themeShade="BF"/>
+      <w:sz w:val="40"/>
+      <w:szCs w:val="40"/>
+    </w:rPr>
+  </w:style>
+  <w:style w:type="character" w:customStyle="1" w:styleId="Titre2Car">
+    <w:name w:val="Titre 2 Car"/>
+    <w:basedOn w:val="Policepardfaut"/>
+    <w:link w:val="Titre2"/>
+    <w:uiPriority w:val="9"/>
+    <w:rsid w:val="00557CE3"/>
+    <w:rPr>
+      <w:rFonts w:asciiTheme="majorHAnsi" w:eastAsiaTheme="majorEastAsia" w:hAnsiTheme="majorHAnsi" w:cstheme="majorBidi"/>
+      <w:sz w:val="32"/>
+      <w:szCs w:val="32"/>
+    </w:rPr>
+  </w:style>
+  <w:style w:type="character" w:customStyle="1" w:styleId="Titre3Car">
+    <w:name w:val="Titre 3 Car"/>
+    <w:basedOn w:val="Policepardfaut"/>
+    <w:link w:val="Titre3"/>
+    <w:uiPriority w:val="9"/>
+    <w:semiHidden/>
+    <w:rsid w:val="00557CE3"/>
+    <w:rPr>
+      <w:rFonts w:asciiTheme="majorHAnsi" w:eastAsiaTheme="majorEastAsia" w:hAnsiTheme="majorHAnsi" w:cstheme="majorBidi"/>
+      <w:sz w:val="32"/>
+      <w:szCs w:val="32"/>
+    </w:rPr>
+  </w:style>
+  <w:style w:type="character" w:customStyle="1" w:styleId="Titre4Car">
+    <w:name w:val="Titre 4 Car"/>
+    <w:basedOn w:val="Policepardfaut"/>
+    <w:link w:val="Titre4"/>
+    <w:uiPriority w:val="9"/>
+    <w:semiHidden/>
+    <w:rsid w:val="00557CE3"/>
+    <w:rPr>
+      <w:rFonts w:asciiTheme="majorHAnsi" w:eastAsiaTheme="majorEastAsia" w:hAnsiTheme="majorHAnsi" w:cstheme="majorBidi"/>
+      <w:i/>
+      <w:iCs/>
+      <w:sz w:val="30"/>
+      <w:szCs w:val="30"/>
+    </w:rPr>
+  </w:style>
+  <w:style w:type="character" w:customStyle="1" w:styleId="Titre5Car">
+    <w:name w:val="Titre 5 Car"/>
+    <w:basedOn w:val="Policepardfaut"/>
+    <w:link w:val="Titre5"/>
+    <w:uiPriority w:val="9"/>
+    <w:semiHidden/>
+    <w:rsid w:val="00557CE3"/>
+    <w:rPr>
+      <w:rFonts w:asciiTheme="majorHAnsi" w:eastAsiaTheme="majorEastAsia" w:hAnsiTheme="majorHAnsi" w:cstheme="majorBidi"/>
+      <w:sz w:val="28"/>
+      <w:szCs w:val="28"/>
+    </w:rPr>
+  </w:style>
+  <w:style w:type="character" w:customStyle="1" w:styleId="Titre6Car">
+    <w:name w:val="Titre 6 Car"/>
+    <w:basedOn w:val="Policepardfaut"/>
+    <w:link w:val="Titre6"/>
+    <w:uiPriority w:val="9"/>
+    <w:semiHidden/>
+    <w:rsid w:val="00557CE3"/>
+    <w:rPr>
+      <w:rFonts w:asciiTheme="majorHAnsi" w:eastAsiaTheme="majorEastAsia" w:hAnsiTheme="majorHAnsi" w:cstheme="majorBidi"/>
+      <w:i/>
+      <w:iCs/>
+      <w:sz w:val="26"/>
+      <w:szCs w:val="26"/>
+    </w:rPr>
+  </w:style>
+  <w:style w:type="character" w:customStyle="1" w:styleId="Titre7Car">
+    <w:name w:val="Titre 7 Car"/>
+    <w:basedOn w:val="Policepardfaut"/>
+    <w:link w:val="Titre7"/>
+    <w:uiPriority w:val="9"/>
+    <w:semiHidden/>
+    <w:rsid w:val="00557CE3"/>
+    <w:rPr>
+      <w:rFonts w:asciiTheme="majorHAnsi" w:eastAsiaTheme="majorEastAsia" w:hAnsiTheme="majorHAnsi" w:cstheme="majorBidi"/>
+      <w:sz w:val="24"/>
+      <w:szCs w:val="24"/>
+    </w:rPr>
+  </w:style>
+  <w:style w:type="character" w:customStyle="1" w:styleId="Titre8Car">
+    <w:name w:val="Titre 8 Car"/>
+    <w:basedOn w:val="Policepardfaut"/>
+    <w:link w:val="Titre8"/>
+    <w:uiPriority w:val="9"/>
+    <w:semiHidden/>
+    <w:rsid w:val="00557CE3"/>
+    <w:rPr>
+      <w:rFonts w:asciiTheme="majorHAnsi" w:eastAsiaTheme="majorEastAsia" w:hAnsiTheme="majorHAnsi" w:cstheme="majorBidi"/>
+      <w:i/>
+      <w:iCs/>
+      <w:sz w:val="22"/>
+      <w:szCs w:val="22"/>
+    </w:rPr>
+  </w:style>
+  <w:style w:type="character" w:customStyle="1" w:styleId="Titre9Car">
+    <w:name w:val="Titre 9 Car"/>
+    <w:basedOn w:val="Policepardfaut"/>
+    <w:link w:val="Titre9"/>
+    <w:uiPriority w:val="9"/>
+    <w:semiHidden/>
+    <w:rsid w:val="00557CE3"/>
+    <w:rPr>
+      <w:b/>
+      <w:bCs/>
+      <w:i/>
+      <w:iCs/>
+    </w:rPr>
+  </w:style>
+  <w:style w:type="paragraph" w:styleId="Lgende">
+    <w:name w:val="caption"/>
+    <w:basedOn w:val="Normal"/>
+    <w:next w:val="Normal"/>
+    <w:uiPriority w:val="35"/>
+    <w:semiHidden/>
+    <w:unhideWhenUsed/>
+    <w:qFormat/>
+    <w:rsid w:val="00557CE3"/>
+    <w:pPr>
+      <w:spacing w:line="240" w:lineRule="auto"/>
+    </w:pPr>
+    <w:rPr>
+      <w:b/>
+      <w:bCs/>
+      <w:color w:val="404040" w:themeColor="text1" w:themeTint="BF"/>
+      <w:sz w:val="16"/>
+      <w:szCs w:val="16"/>
+    </w:rPr>
+  </w:style>
+  <w:style w:type="paragraph" w:styleId="Titre">
+    <w:name w:val="Title"/>
+    <w:basedOn w:val="Normal"/>
+    <w:next w:val="Normal"/>
+    <w:link w:val="TitreCar"/>
+    <w:uiPriority w:val="10"/>
+    <w:qFormat/>
+    <w:rsid w:val="00557CE3"/>
+    <w:pPr>
+      <w:pBdr>
+        <w:top w:val="single" w:sz="6" w:space="8" w:color="A5A5A5" w:themeColor="accent3"/>
+        <w:bottom w:val="single" w:sz="6" w:space="8" w:color="A5A5A5" w:themeColor="accent3"/>
+      </w:pBdr>
+      <w:spacing w:after="400" w:line="240" w:lineRule="auto"/>
+      <w:contextualSpacing/>
+      <w:jc w:val="center"/>
+    </w:pPr>
+    <w:rPr>
+      <w:rFonts w:asciiTheme="majorHAnsi" w:eastAsiaTheme="majorEastAsia" w:hAnsiTheme="majorHAnsi" w:cstheme="majorBidi"/>
+      <w:caps/>
+      <w:color w:val="44546A" w:themeColor="text2"/>
+      <w:spacing w:val="30"/>
+      <w:sz w:val="72"/>
+      <w:szCs w:val="72"/>
+    </w:rPr>
+  </w:style>
+  <w:style w:type="character" w:customStyle="1" w:styleId="TitreCar">
+    <w:name w:val="Titre Car"/>
+    <w:basedOn w:val="Policepardfaut"/>
+    <w:link w:val="Titre"/>
+    <w:uiPriority w:val="10"/>
+    <w:rsid w:val="00557CE3"/>
+    <w:rPr>
+      <w:rFonts w:asciiTheme="majorHAnsi" w:eastAsiaTheme="majorEastAsia" w:hAnsiTheme="majorHAnsi" w:cstheme="majorBidi"/>
+      <w:caps/>
+      <w:color w:val="44546A" w:themeColor="text2"/>
+      <w:spacing w:val="30"/>
+      <w:sz w:val="72"/>
+      <w:szCs w:val="72"/>
+    </w:rPr>
+  </w:style>
+  <w:style w:type="paragraph" w:styleId="Sous-titre">
+    <w:name w:val="Subtitle"/>
+    <w:basedOn w:val="Normal"/>
+    <w:next w:val="Normal"/>
+    <w:link w:val="Sous-titreCar"/>
+    <w:uiPriority w:val="11"/>
+    <w:qFormat/>
+    <w:rsid w:val="00557CE3"/>
+    <w:pPr>
+      <w:numPr>
+        <w:ilvl w:val="1"/>
+      </w:numPr>
+      <w:jc w:val="center"/>
+    </w:pPr>
+    <w:rPr>
+      <w:color w:val="44546A" w:themeColor="text2"/>
+      <w:sz w:val="28"/>
+      <w:szCs w:val="28"/>
+    </w:rPr>
+  </w:style>
+  <w:style w:type="character" w:customStyle="1" w:styleId="Sous-titreCar">
+    <w:name w:val="Sous-titre Car"/>
+    <w:basedOn w:val="Policepardfaut"/>
+    <w:link w:val="Sous-titre"/>
+    <w:uiPriority w:val="11"/>
+    <w:rsid w:val="00557CE3"/>
+    <w:rPr>
+      <w:color w:val="44546A" w:themeColor="text2"/>
+      <w:sz w:val="28"/>
+      <w:szCs w:val="28"/>
+    </w:rPr>
+  </w:style>
+  <w:style w:type="character" w:styleId="lev">
+    <w:name w:val="Strong"/>
+    <w:basedOn w:val="Policepardfaut"/>
+    <w:uiPriority w:val="22"/>
+    <w:qFormat/>
+    <w:rsid w:val="00557CE3"/>
+    <w:rPr>
+      <w:b/>
+      <w:bCs/>
+    </w:rPr>
+  </w:style>
+  <w:style w:type="character" w:styleId="Accentuation">
+    <w:name w:val="Emphasis"/>
+    <w:basedOn w:val="Policepardfaut"/>
+    <w:uiPriority w:val="20"/>
+    <w:qFormat/>
+    <w:rsid w:val="00557CE3"/>
+    <w:rPr>
+      <w:i/>
+      <w:iCs/>
+      <w:color w:val="000000" w:themeColor="text1"/>
+    </w:rPr>
+  </w:style>
+  <w:style w:type="paragraph" w:styleId="Sansinterligne">
+    <w:name w:val="No Spacing"/>
+    <w:uiPriority w:val="1"/>
+    <w:qFormat/>
+    <w:rsid w:val="00557CE3"/>
+    <w:pPr>
+      <w:spacing w:after="0" w:line="240" w:lineRule="auto"/>
+    </w:pPr>
+  </w:style>
+  <w:style w:type="paragraph" w:styleId="Citation">
+    <w:name w:val="Quote"/>
+    <w:basedOn w:val="Normal"/>
+    <w:next w:val="Normal"/>
+    <w:link w:val="CitationCar"/>
+    <w:uiPriority w:val="29"/>
+    <w:qFormat/>
+    <w:rsid w:val="00557CE3"/>
+    <w:pPr>
+      <w:spacing w:before="160"/>
+      <w:ind w:left="720" w:right="720"/>
+      <w:jc w:val="center"/>
+    </w:pPr>
+    <w:rPr>
+      <w:i/>
+      <w:iCs/>
+      <w:color w:val="7B7B7B" w:themeColor="accent3" w:themeShade="BF"/>
+      <w:sz w:val="24"/>
+      <w:szCs w:val="24"/>
+    </w:rPr>
+  </w:style>
+  <w:style w:type="character" w:customStyle="1" w:styleId="CitationCar">
+    <w:name w:val="Citation Car"/>
+    <w:basedOn w:val="Policepardfaut"/>
+    <w:link w:val="Citation"/>
+    <w:uiPriority w:val="29"/>
+    <w:rsid w:val="00557CE3"/>
+    <w:rPr>
+      <w:i/>
+      <w:iCs/>
+      <w:color w:val="7B7B7B" w:themeColor="accent3" w:themeShade="BF"/>
+      <w:sz w:val="24"/>
+      <w:szCs w:val="24"/>
+    </w:rPr>
+  </w:style>
+  <w:style w:type="paragraph" w:styleId="Citationintense">
+    <w:name w:val="Intense Quote"/>
+    <w:basedOn w:val="Normal"/>
+    <w:next w:val="Normal"/>
+    <w:link w:val="CitationintenseCar"/>
+    <w:uiPriority w:val="30"/>
+    <w:qFormat/>
+    <w:rsid w:val="00557CE3"/>
+    <w:pPr>
+      <w:spacing w:before="160" w:line="276" w:lineRule="auto"/>
+      <w:ind w:left="936" w:right="936"/>
+      <w:jc w:val="center"/>
+    </w:pPr>
+    <w:rPr>
+      <w:rFonts w:asciiTheme="majorHAnsi" w:eastAsiaTheme="majorEastAsia" w:hAnsiTheme="majorHAnsi" w:cstheme="majorBidi"/>
+      <w:caps/>
+      <w:color w:val="2E74B5" w:themeColor="accent1" w:themeShade="BF"/>
+      <w:sz w:val="28"/>
+      <w:szCs w:val="28"/>
+    </w:rPr>
+  </w:style>
+  <w:style w:type="character" w:customStyle="1" w:styleId="CitationintenseCar">
+    <w:name w:val="Citation intense Car"/>
+    <w:basedOn w:val="Policepardfaut"/>
+    <w:link w:val="Citationintense"/>
+    <w:uiPriority w:val="30"/>
+    <w:rsid w:val="00557CE3"/>
+    <w:rPr>
+      <w:rFonts w:asciiTheme="majorHAnsi" w:eastAsiaTheme="majorEastAsia" w:hAnsiTheme="majorHAnsi" w:cstheme="majorBidi"/>
+      <w:caps/>
+      <w:color w:val="2E74B5" w:themeColor="accent1" w:themeShade="BF"/>
+      <w:sz w:val="28"/>
+      <w:szCs w:val="28"/>
+    </w:rPr>
+  </w:style>
+  <w:style w:type="character" w:styleId="Emphaseple">
+    <w:name w:val="Subtle Emphasis"/>
+    <w:basedOn w:val="Policepardfaut"/>
+    <w:uiPriority w:val="19"/>
+    <w:qFormat/>
+    <w:rsid w:val="00557CE3"/>
+    <w:rPr>
+      <w:i/>
+      <w:iCs/>
+      <w:color w:val="595959" w:themeColor="text1" w:themeTint="A6"/>
+    </w:rPr>
+  </w:style>
+  <w:style w:type="character" w:styleId="Emphaseintense">
+    <w:name w:val="Intense Emphasis"/>
+    <w:basedOn w:val="Policepardfaut"/>
+    <w:uiPriority w:val="21"/>
+    <w:qFormat/>
+    <w:rsid w:val="00557CE3"/>
+    <w:rPr>
+      <w:b/>
+      <w:bCs/>
+      <w:i/>
+      <w:iCs/>
+      <w:color w:val="auto"/>
+    </w:rPr>
+  </w:style>
+  <w:style w:type="character" w:styleId="Rfrenceple">
+    <w:name w:val="Subtle Reference"/>
+    <w:basedOn w:val="Policepardfaut"/>
+    <w:uiPriority w:val="31"/>
+    <w:qFormat/>
+    <w:rsid w:val="00557CE3"/>
+    <w:rPr>
+      <w:caps w:val="0"/>
+      <w:smallCaps/>
+      <w:color w:val="404040" w:themeColor="text1" w:themeTint="BF"/>
+      <w:spacing w:val="0"/>
+      <w:u w:val="single" w:color="7F7F7F" w:themeColor="text1" w:themeTint="80"/>
+    </w:rPr>
+  </w:style>
+  <w:style w:type="character" w:styleId="Rfrenceintense">
+    <w:name w:val="Intense Reference"/>
+    <w:basedOn w:val="Policepardfaut"/>
+    <w:uiPriority w:val="32"/>
+    <w:qFormat/>
+    <w:rsid w:val="00557CE3"/>
+    <w:rPr>
+      <w:b/>
+      <w:bCs/>
+      <w:caps w:val="0"/>
+      <w:smallCaps/>
+      <w:color w:val="auto"/>
+      <w:spacing w:val="0"/>
+      <w:u w:val="single"/>
+    </w:rPr>
+  </w:style>
+  <w:style w:type="character" w:styleId="Titredulivre">
+    <w:name w:val="Book Title"/>
+    <w:basedOn w:val="Policepardfaut"/>
+    <w:uiPriority w:val="33"/>
+    <w:qFormat/>
+    <w:rsid w:val="00557CE3"/>
+    <w:rPr>
+      <w:b/>
+      <w:bCs/>
+      <w:caps w:val="0"/>
+      <w:smallCaps/>
+      <w:spacing w:val="0"/>
+    </w:rPr>
+  </w:style>
+  <w:style w:type="paragraph" w:styleId="En-ttedetabledesmatires">
+    <w:name w:val="TOC Heading"/>
+    <w:basedOn w:val="Titre1"/>
+    <w:next w:val="Normal"/>
+    <w:uiPriority w:val="39"/>
+    <w:semiHidden/>
+    <w:unhideWhenUsed/>
+    <w:qFormat/>
+    <w:rsid w:val="00557CE3"/>
+    <w:pPr>
+      <w:outlineLvl w:val="9"/>
+    </w:pPr>
   </w:style>
 </w:styles>
 </file>

</xml_diff>

<commit_message>
rajouter tout le reste
</commit_message>
<xml_diff>
--- a/PARTIE ARBORESCENCES.docx
+++ b/PARTIE ARBORESCENCES.docx
@@ -105,7 +105,642 @@
           <w:szCs w:val="32"/>
         </w:rPr>
       </w:pPr>
+      <w:r>
+        <w:rPr>
+          <w:rFonts w:asciiTheme="majorHAnsi" w:hAnsiTheme="majorHAnsi" w:cstheme="majorHAnsi"/>
+          <w:sz w:val="32"/>
+          <w:szCs w:val="32"/>
+        </w:rPr>
+        <w:t>Les restrictions sont infranchissables et doivent être respectées. Elles sont r</w:t>
+      </w:r>
+      <w:r>
+        <w:rPr>
+          <w:rFonts w:asciiTheme="majorHAnsi" w:hAnsiTheme="majorHAnsi" w:cstheme="majorHAnsi"/>
+          <w:sz w:val="32"/>
+          <w:szCs w:val="32"/>
+        </w:rPr>
+        <w:t xml:space="preserve">eprésentées par des droits NTFS. </w:t>
+      </w:r>
+    </w:p>
+    <w:p>
+      <w:pPr>
+        <w:pStyle w:val="Titre1"/>
+        <w:rPr>
+          <w:rFonts w:cstheme="majorHAnsi"/>
+        </w:rPr>
+      </w:pPr>
+      <w:r>
+        <w:rPr>
+          <w:rFonts w:cstheme="majorHAnsi"/>
+        </w:rPr>
+        <w:t xml:space="preserve">PARTIE </w:t>
+      </w:r>
+      <w:r>
+        <w:rPr>
+          <w:rFonts w:cstheme="majorHAnsi"/>
+        </w:rPr>
+        <w:t>EXPLICATIONS DES PARTAGES</w:t>
+      </w:r>
+      <w:r>
+        <w:rPr>
+          <w:rFonts w:cstheme="majorHAnsi"/>
+        </w:rPr>
+        <w:t xml:space="preserve"> :</w:t>
+      </w:r>
+    </w:p>
+    <w:p>
+      <w:pPr>
+        <w:rPr>
+          <w:rFonts w:asciiTheme="majorHAnsi" w:hAnsiTheme="majorHAnsi" w:cstheme="majorHAnsi"/>
+          <w:sz w:val="32"/>
+          <w:szCs w:val="32"/>
+        </w:rPr>
+      </w:pPr>
+      <w:r>
+        <w:rPr>
+          <w:rFonts w:asciiTheme="majorHAnsi" w:hAnsiTheme="majorHAnsi" w:cstheme="majorHAnsi"/>
+          <w:sz w:val="40"/>
+          <w:szCs w:val="32"/>
+        </w:rPr>
+        <w:t xml:space="preserve">Type de droit : </w:t>
+      </w:r>
+      <w:r>
+        <w:rPr>
+          <w:rFonts w:asciiTheme="majorHAnsi" w:hAnsiTheme="majorHAnsi" w:cstheme="majorHAnsi"/>
+          <w:sz w:val="32"/>
+          <w:szCs w:val="32"/>
+        </w:rPr>
+        <w:t>Il existe trois type</w:t>
+      </w:r>
+      <w:r>
+        <w:rPr>
+          <w:rFonts w:asciiTheme="majorHAnsi" w:hAnsiTheme="majorHAnsi" w:cstheme="majorHAnsi"/>
+          <w:sz w:val="32"/>
+          <w:szCs w:val="32"/>
+        </w:rPr>
+        <w:t>s</w:t>
+      </w:r>
+      <w:r>
+        <w:rPr>
+          <w:rFonts w:asciiTheme="majorHAnsi" w:hAnsiTheme="majorHAnsi" w:cstheme="majorHAnsi"/>
+          <w:sz w:val="32"/>
+          <w:szCs w:val="32"/>
+        </w:rPr>
+        <w:t xml:space="preserve"> de droits.</w:t>
+      </w:r>
+    </w:p>
+    <w:p>
+      <w:pPr>
+        <w:rPr>
+          <w:rFonts w:asciiTheme="majorHAnsi" w:hAnsiTheme="majorHAnsi" w:cstheme="majorHAnsi"/>
+          <w:sz w:val="32"/>
+          <w:szCs w:val="32"/>
+        </w:rPr>
+      </w:pPr>
+      <w:r>
+        <w:rPr>
+          <w:rFonts w:asciiTheme="majorHAnsi" w:hAnsiTheme="majorHAnsi" w:cstheme="majorHAnsi"/>
+          <w:sz w:val="32"/>
+          <w:szCs w:val="32"/>
+        </w:rPr>
+        <w:t xml:space="preserve">Le contrôle total(CT) : Ce qui permet la liberté totale en ce qui concerne la modification du dossier, le transférer, le supprimer et ainsi de suite. </w:t>
+      </w:r>
+    </w:p>
+    <w:p>
+      <w:pPr>
+        <w:rPr>
+          <w:rFonts w:asciiTheme="majorHAnsi" w:hAnsiTheme="majorHAnsi" w:cstheme="majorHAnsi"/>
+          <w:sz w:val="32"/>
+          <w:szCs w:val="32"/>
+        </w:rPr>
+      </w:pPr>
+      <w:r>
+        <w:rPr>
+          <w:rFonts w:asciiTheme="majorHAnsi" w:hAnsiTheme="majorHAnsi" w:cstheme="majorHAnsi"/>
+          <w:sz w:val="32"/>
+          <w:szCs w:val="32"/>
+        </w:rPr>
+        <w:t xml:space="preserve">Modification(M) : </w:t>
+      </w:r>
+      <w:r>
+        <w:rPr>
+          <w:rFonts w:asciiTheme="majorHAnsi" w:hAnsiTheme="majorHAnsi" w:cstheme="majorHAnsi"/>
+          <w:sz w:val="32"/>
+          <w:szCs w:val="32"/>
+        </w:rPr>
+        <w:t>Ce type de droit réserve à l’utilisateur une liberté restreinte dont la possibilité unique de lire et écrire</w:t>
+      </w:r>
+      <w:r>
+        <w:rPr>
+          <w:rFonts w:asciiTheme="majorHAnsi" w:hAnsiTheme="majorHAnsi" w:cstheme="majorHAnsi"/>
+          <w:sz w:val="32"/>
+          <w:szCs w:val="32"/>
+        </w:rPr>
+        <w:t xml:space="preserve"> seulement. </w:t>
+      </w:r>
+    </w:p>
+    <w:p>
+      <w:pPr>
+        <w:rPr>
+          <w:rFonts w:asciiTheme="majorHAnsi" w:hAnsiTheme="majorHAnsi" w:cstheme="majorHAnsi"/>
+          <w:sz w:val="32"/>
+          <w:szCs w:val="32"/>
+        </w:rPr>
+      </w:pPr>
+      <w:r>
+        <w:rPr>
+          <w:rFonts w:asciiTheme="majorHAnsi" w:hAnsiTheme="majorHAnsi" w:cstheme="majorHAnsi"/>
+          <w:sz w:val="32"/>
+          <w:szCs w:val="32"/>
+        </w:rPr>
+        <w:t xml:space="preserve">Lecture(L) : Aucun type de liberté n’est possible pour l’utilisateur </w:t>
+      </w:r>
+      <w:r>
+        <w:rPr>
+          <w:rFonts w:asciiTheme="majorHAnsi" w:hAnsiTheme="majorHAnsi" w:cstheme="majorHAnsi"/>
+          <w:sz w:val="32"/>
+          <w:szCs w:val="32"/>
+        </w:rPr>
+        <w:t xml:space="preserve">il ne peut dans ce cas-là qu’afficher le contenu. </w:t>
+      </w:r>
+    </w:p>
+    <w:p>
+      <w:pPr>
+        <w:rPr>
+          <w:rFonts w:asciiTheme="majorHAnsi" w:hAnsiTheme="majorHAnsi" w:cstheme="majorHAnsi"/>
+          <w:sz w:val="32"/>
+          <w:szCs w:val="32"/>
+        </w:rPr>
+      </w:pPr>
+      <w:r>
+        <w:rPr>
+          <w:rFonts w:asciiTheme="majorHAnsi" w:hAnsiTheme="majorHAnsi" w:cstheme="majorHAnsi"/>
+          <w:sz w:val="40"/>
+          <w:szCs w:val="32"/>
+        </w:rPr>
+        <w:t xml:space="preserve">Partage avancé </w:t>
+      </w:r>
+      <w:r>
+        <w:rPr>
+          <w:rFonts w:asciiTheme="majorHAnsi" w:hAnsiTheme="majorHAnsi" w:cstheme="majorHAnsi"/>
+          <w:sz w:val="40"/>
+          <w:szCs w:val="32"/>
+        </w:rPr>
+        <w:t>:</w:t>
+      </w:r>
+      <w:r>
+        <w:rPr>
+          <w:rFonts w:asciiTheme="majorHAnsi" w:hAnsiTheme="majorHAnsi" w:cstheme="majorHAnsi"/>
+          <w:sz w:val="40"/>
+          <w:szCs w:val="32"/>
+        </w:rPr>
+        <w:t xml:space="preserve"> </w:t>
+      </w:r>
+      <w:r>
+        <w:rPr>
+          <w:rFonts w:asciiTheme="majorHAnsi" w:hAnsiTheme="majorHAnsi" w:cstheme="majorHAnsi"/>
+          <w:sz w:val="32"/>
+          <w:szCs w:val="32"/>
+        </w:rPr>
+        <w:t xml:space="preserve">C’est une fonctionnalité </w:t>
+      </w:r>
+      <w:r>
+        <w:rPr>
+          <w:rFonts w:asciiTheme="majorHAnsi" w:hAnsiTheme="majorHAnsi" w:cstheme="majorHAnsi"/>
+          <w:sz w:val="32"/>
+          <w:szCs w:val="32"/>
+        </w:rPr>
+        <w:t>courante chez Windows</w:t>
+      </w:r>
+      <w:r>
+        <w:rPr>
+          <w:rFonts w:asciiTheme="majorHAnsi" w:hAnsiTheme="majorHAnsi" w:cstheme="majorHAnsi"/>
+          <w:sz w:val="32"/>
+          <w:szCs w:val="32"/>
+        </w:rPr>
+        <w:t xml:space="preserve"> et qui pour l’instant n’est observé </w:t>
+      </w:r>
+      <w:r>
+        <w:rPr>
+          <w:rFonts w:asciiTheme="majorHAnsi" w:hAnsiTheme="majorHAnsi" w:cstheme="majorHAnsi"/>
+          <w:sz w:val="32"/>
+          <w:szCs w:val="32"/>
+        </w:rPr>
+        <w:t xml:space="preserve">que chez </w:t>
+      </w:r>
+      <w:r>
+        <w:rPr>
+          <w:rFonts w:asciiTheme="majorHAnsi" w:hAnsiTheme="majorHAnsi" w:cstheme="majorHAnsi"/>
+          <w:sz w:val="32"/>
+          <w:szCs w:val="32"/>
+        </w:rPr>
+        <w:t>ces derniers.</w:t>
+      </w:r>
+      <w:r>
+        <w:rPr>
+          <w:rFonts w:asciiTheme="majorHAnsi" w:hAnsiTheme="majorHAnsi" w:cstheme="majorHAnsi"/>
+          <w:sz w:val="32"/>
+          <w:szCs w:val="32"/>
+        </w:rPr>
+        <w:t xml:space="preserve"> (</w:t>
+      </w:r>
+      <w:r>
+        <w:rPr>
+          <w:rFonts w:asciiTheme="majorHAnsi" w:hAnsiTheme="majorHAnsi" w:cstheme="majorHAnsi"/>
+          <w:b/>
+          <w:color w:val="FF0000"/>
+          <w:sz w:val="32"/>
+          <w:szCs w:val="32"/>
+        </w:rPr>
+        <w:t>NE PAS DIRE À HAUTE VOIX</w:t>
+      </w:r>
+      <w:r>
+        <w:rPr>
+          <w:rFonts w:asciiTheme="majorHAnsi" w:hAnsiTheme="majorHAnsi" w:cstheme="majorHAnsi"/>
+          <w:color w:val="FF0000"/>
+          <w:sz w:val="32"/>
+          <w:szCs w:val="32"/>
+        </w:rPr>
+        <w:t xml:space="preserve"> </w:t>
+      </w:r>
+      <w:r>
+        <w:rPr>
+          <w:rFonts w:asciiTheme="majorHAnsi" w:hAnsiTheme="majorHAnsi" w:cstheme="majorHAnsi"/>
+          <w:sz w:val="32"/>
+          <w:szCs w:val="32"/>
+        </w:rPr>
+        <w:t>APPLE = PARTAGE FAMILIALE)</w:t>
+      </w:r>
+      <w:r>
+        <w:rPr>
+          <w:rFonts w:asciiTheme="majorHAnsi" w:hAnsiTheme="majorHAnsi" w:cstheme="majorHAnsi"/>
+          <w:sz w:val="32"/>
+          <w:szCs w:val="32"/>
+        </w:rPr>
+        <w:t>.</w:t>
+      </w:r>
+      <w:r>
+        <w:rPr>
+          <w:rFonts w:asciiTheme="majorHAnsi" w:hAnsiTheme="majorHAnsi" w:cstheme="majorHAnsi"/>
+          <w:sz w:val="32"/>
+          <w:szCs w:val="32"/>
+        </w:rPr>
+        <w:t xml:space="preserve"> Son utilisation </w:t>
+      </w:r>
+      <w:r>
+        <w:rPr>
+          <w:rFonts w:asciiTheme="majorHAnsi" w:hAnsiTheme="majorHAnsi" w:cstheme="majorHAnsi"/>
+          <w:sz w:val="32"/>
+          <w:szCs w:val="32"/>
+        </w:rPr>
+        <w:t xml:space="preserve">principale sert à créer des autorisations personnalisées ainsi que des ressources partagées ou/et d’autres options de partage. </w:t>
+      </w:r>
+    </w:p>
+    <w:p>
+      <w:r>
+        <w:br w:type="page"/>
+      </w:r>
+    </w:p>
+    <w:p>
+      <w:pPr>
+        <w:jc w:val="center"/>
+        <w:rPr>
+          <w:rFonts w:asciiTheme="majorHAnsi" w:eastAsiaTheme="majorEastAsia" w:hAnsiTheme="majorHAnsi" w:cstheme="majorHAnsi"/>
+          <w:color w:val="2E74B5" w:themeColor="accent1" w:themeShade="BF"/>
+          <w:sz w:val="40"/>
+          <w:szCs w:val="40"/>
+        </w:rPr>
+      </w:pPr>
+      <w:r>
+        <w:rPr>
+          <w:rFonts w:asciiTheme="majorHAnsi" w:eastAsiaTheme="majorEastAsia" w:hAnsiTheme="majorHAnsi" w:cstheme="majorHAnsi"/>
+          <w:color w:val="2E74B5" w:themeColor="accent1" w:themeShade="BF"/>
+          <w:sz w:val="40"/>
+          <w:szCs w:val="40"/>
+        </w:rPr>
+        <w:t>EXPLICATIONS DES AUTORISATIONS NTFS</w:t>
+      </w:r>
+    </w:p>
+    <w:p>
+      <w:pPr>
+        <w:rPr>
+          <w:rFonts w:asciiTheme="majorHAnsi" w:hAnsiTheme="majorHAnsi" w:cstheme="majorHAnsi"/>
+          <w:sz w:val="32"/>
+          <w:szCs w:val="32"/>
+        </w:rPr>
+      </w:pPr>
+      <w:r>
+        <w:rPr>
+          <w:rFonts w:asciiTheme="majorHAnsi" w:hAnsiTheme="majorHAnsi" w:cstheme="majorHAnsi"/>
+          <w:sz w:val="40"/>
+          <w:szCs w:val="32"/>
+        </w:rPr>
+        <w:t xml:space="preserve">Type d’autorisations </w:t>
+      </w:r>
+      <w:r>
+        <w:rPr>
+          <w:rFonts w:asciiTheme="majorHAnsi" w:hAnsiTheme="majorHAnsi" w:cstheme="majorHAnsi"/>
+          <w:sz w:val="40"/>
+          <w:szCs w:val="32"/>
+        </w:rPr>
+        <w:t>:</w:t>
+      </w:r>
+      <w:r>
+        <w:rPr>
+          <w:rFonts w:asciiTheme="majorHAnsi" w:hAnsiTheme="majorHAnsi" w:cstheme="majorHAnsi"/>
+          <w:sz w:val="40"/>
+          <w:szCs w:val="32"/>
+        </w:rPr>
+        <w:t xml:space="preserve"> </w:t>
+      </w:r>
+      <w:r>
+        <w:rPr>
+          <w:rFonts w:asciiTheme="majorHAnsi" w:hAnsiTheme="majorHAnsi" w:cstheme="majorHAnsi"/>
+          <w:sz w:val="32"/>
+          <w:szCs w:val="32"/>
+        </w:rPr>
+        <w:t xml:space="preserve">NTFS ou plus communément (NEW TECHNOLOGY FILE SYSTEM), une procédure que Windows NT Système utilise pour stocker, organiser et trouver des fichiers dans le disque dur. Le NTFS existe depuis 1993 et est le système le plus efficace de notre génération. </w:t>
+      </w:r>
+    </w:p>
+    <w:p>
+      <w:pPr>
+        <w:rPr>
+          <w:rFonts w:asciiTheme="majorHAnsi" w:hAnsiTheme="majorHAnsi" w:cstheme="majorHAnsi"/>
+          <w:sz w:val="32"/>
+          <w:szCs w:val="32"/>
+        </w:rPr>
+      </w:pPr>
+      <w:r>
+        <w:rPr>
+          <w:rFonts w:asciiTheme="majorHAnsi" w:hAnsiTheme="majorHAnsi" w:cstheme="majorHAnsi"/>
+          <w:sz w:val="40"/>
+          <w:szCs w:val="32"/>
+        </w:rPr>
+        <w:t xml:space="preserve">Type d’autorisations </w:t>
+      </w:r>
+      <w:r>
+        <w:rPr>
+          <w:rFonts w:asciiTheme="majorHAnsi" w:hAnsiTheme="majorHAnsi" w:cstheme="majorHAnsi"/>
+          <w:sz w:val="40"/>
+          <w:szCs w:val="32"/>
+        </w:rPr>
+        <w:t>:</w:t>
+      </w:r>
+      <w:r>
+        <w:rPr>
+          <w:rFonts w:asciiTheme="majorHAnsi" w:hAnsiTheme="majorHAnsi" w:cstheme="majorHAnsi"/>
+          <w:sz w:val="40"/>
+          <w:szCs w:val="32"/>
+        </w:rPr>
+        <w:t xml:space="preserve"> </w:t>
+      </w:r>
+      <w:r>
+        <w:rPr>
+          <w:rFonts w:asciiTheme="majorHAnsi" w:hAnsiTheme="majorHAnsi" w:cstheme="majorHAnsi"/>
+          <w:sz w:val="32"/>
+          <w:szCs w:val="32"/>
+        </w:rPr>
+        <w:t xml:space="preserve">Pour accéder aux instructions NTFS, un </w:t>
+      </w:r>
+      <w:r>
+        <w:rPr>
+          <w:rFonts w:asciiTheme="majorHAnsi" w:hAnsiTheme="majorHAnsi" w:cstheme="majorHAnsi"/>
+          <w:sz w:val="32"/>
+          <w:szCs w:val="32"/>
+        </w:rPr>
+        <w:t>clic</w:t>
+      </w:r>
+      <w:r>
+        <w:rPr>
+          <w:rFonts w:asciiTheme="majorHAnsi" w:hAnsiTheme="majorHAnsi" w:cstheme="majorHAnsi"/>
+          <w:sz w:val="32"/>
+          <w:szCs w:val="32"/>
+        </w:rPr>
+        <w:t xml:space="preserve"> droit sur fichier</w:t>
+      </w:r>
+      <w:r>
+        <w:rPr>
+          <w:rFonts w:asciiTheme="majorHAnsi" w:hAnsiTheme="majorHAnsi" w:cstheme="majorHAnsi"/>
+          <w:sz w:val="32"/>
+          <w:szCs w:val="32"/>
+        </w:rPr>
+        <w:t xml:space="preserve"> quelconque, sélectionnez</w:t>
+      </w:r>
+      <w:r>
+        <w:rPr>
+          <w:rFonts w:asciiTheme="majorHAnsi" w:hAnsiTheme="majorHAnsi" w:cstheme="majorHAnsi"/>
+          <w:sz w:val="32"/>
+          <w:szCs w:val="32"/>
+        </w:rPr>
+        <w:t xml:space="preserve"> l’option « Propriétés ». Cliquez sur « Sécurité » et enfin, choisissez les personnes ou groupes à qui vous attribuerez les permissions NTFS. </w:t>
+      </w:r>
+    </w:p>
+    <w:p>
+      <w:pPr>
+        <w:jc w:val="center"/>
+        <w:rPr>
+          <w:rFonts w:asciiTheme="majorHAnsi" w:eastAsiaTheme="majorEastAsia" w:hAnsiTheme="majorHAnsi" w:cstheme="majorHAnsi"/>
+          <w:caps/>
+          <w:color w:val="2E74B5" w:themeColor="accent1" w:themeShade="BF"/>
+          <w:sz w:val="40"/>
+          <w:szCs w:val="40"/>
+        </w:rPr>
+      </w:pPr>
+      <w:r>
+        <w:rPr>
+          <w:rFonts w:asciiTheme="majorHAnsi" w:eastAsiaTheme="majorEastAsia" w:hAnsiTheme="majorHAnsi" w:cstheme="majorHAnsi"/>
+          <w:caps/>
+          <w:color w:val="2E74B5" w:themeColor="accent1" w:themeShade="BF"/>
+          <w:sz w:val="40"/>
+          <w:szCs w:val="40"/>
+        </w:rPr>
+        <w:t>Différence serveur impression et imprimante réseau standard</w:t>
+      </w:r>
+    </w:p>
+    <w:p>
+      <w:pPr>
+        <w:rPr>
+          <w:rFonts w:asciiTheme="majorHAnsi" w:hAnsiTheme="majorHAnsi" w:cstheme="majorHAnsi"/>
+          <w:sz w:val="32"/>
+          <w:szCs w:val="32"/>
+        </w:rPr>
+      </w:pPr>
+      <w:r>
+        <w:rPr>
+          <w:rFonts w:asciiTheme="majorHAnsi" w:hAnsiTheme="majorHAnsi" w:cstheme="majorHAnsi"/>
+          <w:sz w:val="40"/>
+          <w:szCs w:val="32"/>
+        </w:rPr>
+        <w:t xml:space="preserve">Imprimante réseau standard </w:t>
+      </w:r>
+      <w:r>
+        <w:rPr>
+          <w:rFonts w:asciiTheme="majorHAnsi" w:hAnsiTheme="majorHAnsi" w:cstheme="majorHAnsi"/>
+          <w:sz w:val="40"/>
+          <w:szCs w:val="32"/>
+        </w:rPr>
+        <w:t>:</w:t>
+      </w:r>
+      <w:r>
+        <w:rPr>
+          <w:rFonts w:asciiTheme="majorHAnsi" w:hAnsiTheme="majorHAnsi" w:cstheme="majorHAnsi"/>
+          <w:sz w:val="40"/>
+          <w:szCs w:val="32"/>
+        </w:rPr>
+        <w:t xml:space="preserve"> </w:t>
+      </w:r>
+      <w:r>
+        <w:rPr>
+          <w:rFonts w:asciiTheme="majorHAnsi" w:hAnsiTheme="majorHAnsi" w:cstheme="majorHAnsi"/>
+          <w:sz w:val="32"/>
+          <w:szCs w:val="32"/>
+        </w:rPr>
+        <w:t>L’imprimante de réseau standard est connectée directement sur le réseau</w:t>
+      </w:r>
+      <w:r>
+        <w:rPr>
+          <w:rFonts w:asciiTheme="majorHAnsi" w:hAnsiTheme="majorHAnsi" w:cstheme="majorHAnsi"/>
+          <w:sz w:val="32"/>
+          <w:szCs w:val="32"/>
+        </w:rPr>
+        <w:t xml:space="preserve"> (d’une Box)</w:t>
+      </w:r>
+      <w:r>
+        <w:rPr>
+          <w:rFonts w:asciiTheme="majorHAnsi" w:hAnsiTheme="majorHAnsi" w:cstheme="majorHAnsi"/>
+          <w:sz w:val="32"/>
+          <w:szCs w:val="32"/>
+        </w:rPr>
+        <w:t xml:space="preserve">. Elle est accessible par tous les ordinateurs reliés à ce réseau. L’Imprimante standard se branche avec un câble USB la plupart du temps ou alors à l’aide du sans fil. </w:t>
+      </w:r>
+    </w:p>
+    <w:p>
+      <w:pPr>
+        <w:rPr>
+          <w:rFonts w:asciiTheme="majorHAnsi" w:hAnsiTheme="majorHAnsi" w:cstheme="majorHAnsi"/>
+          <w:sz w:val="32"/>
+          <w:szCs w:val="32"/>
+        </w:rPr>
+      </w:pPr>
+      <w:r>
+        <w:rPr>
+          <w:rFonts w:asciiTheme="majorHAnsi" w:hAnsiTheme="majorHAnsi" w:cstheme="majorHAnsi"/>
+          <w:sz w:val="40"/>
+          <w:szCs w:val="32"/>
+        </w:rPr>
+        <w:t xml:space="preserve">Serveur impression </w:t>
+      </w:r>
+      <w:r>
+        <w:rPr>
+          <w:rFonts w:asciiTheme="majorHAnsi" w:hAnsiTheme="majorHAnsi" w:cstheme="majorHAnsi"/>
+          <w:sz w:val="40"/>
+          <w:szCs w:val="32"/>
+        </w:rPr>
+        <w:t>:</w:t>
+      </w:r>
+      <w:r>
+        <w:rPr>
+          <w:rFonts w:asciiTheme="majorHAnsi" w:hAnsiTheme="majorHAnsi" w:cstheme="majorHAnsi"/>
+          <w:sz w:val="40"/>
+          <w:szCs w:val="32"/>
+        </w:rPr>
+        <w:t xml:space="preserve"> </w:t>
+      </w:r>
+      <w:r>
+        <w:rPr>
+          <w:rFonts w:asciiTheme="majorHAnsi" w:hAnsiTheme="majorHAnsi" w:cstheme="majorHAnsi"/>
+          <w:sz w:val="32"/>
+          <w:szCs w:val="32"/>
+        </w:rPr>
+        <w:t xml:space="preserve">C’est un serveur qui connecte une ou plusieurs imprimantes à un ou plusieurs utilisateurs même réseau. </w:t>
+      </w:r>
+    </w:p>
+    <w:p>
+      <w:pPr>
+        <w:rPr>
+          <w:rFonts w:asciiTheme="majorHAnsi" w:hAnsiTheme="majorHAnsi" w:cstheme="majorHAnsi"/>
+          <w:sz w:val="20"/>
+          <w:szCs w:val="20"/>
+        </w:rPr>
+      </w:pPr>
       <w:bookmarkStart w:id="0" w:name="_GoBack"/>
+      <w:r>
+        <w:rPr>
+          <w:rFonts w:asciiTheme="majorHAnsi" w:hAnsiTheme="majorHAnsi" w:cstheme="majorHAnsi"/>
+          <w:sz w:val="20"/>
+          <w:szCs w:val="20"/>
+        </w:rPr>
+        <w:t>Les files d'impression sont des tampons qui stockent les documents envoyés par le spouleur pour être imprimés.</w:t>
+      </w:r>
+    </w:p>
+    <w:p>
+      <w:pPr>
+        <w:rPr>
+          <w:rFonts w:asciiTheme="majorHAnsi" w:hAnsiTheme="majorHAnsi" w:cstheme="majorHAnsi"/>
+          <w:sz w:val="20"/>
+          <w:szCs w:val="20"/>
+        </w:rPr>
+      </w:pPr>
+      <w:r>
+        <w:rPr>
+          <w:rFonts w:asciiTheme="majorHAnsi" w:hAnsiTheme="majorHAnsi" w:cstheme="majorHAnsi"/>
+          <w:sz w:val="20"/>
+          <w:szCs w:val="20"/>
+        </w:rPr>
+        <w:t>Spouleur : Programme chargé d'acheminer le spoule dans l'imprimante via un tampon appelé file d'impression.</w:t>
+      </w:r>
+    </w:p>
+    <w:p>
+      <w:pPr>
+        <w:rPr>
+          <w:rFonts w:asciiTheme="majorHAnsi" w:hAnsiTheme="majorHAnsi" w:cstheme="majorHAnsi"/>
+          <w:sz w:val="20"/>
+          <w:szCs w:val="20"/>
+        </w:rPr>
+      </w:pPr>
+      <w:r>
+        <w:rPr>
+          <w:rFonts w:asciiTheme="majorHAnsi" w:hAnsiTheme="majorHAnsi" w:cstheme="majorHAnsi"/>
+          <w:sz w:val="20"/>
+          <w:szCs w:val="20"/>
+        </w:rPr>
+        <w:t xml:space="preserve"> Le tampon : La mémoire tampon (buffer en anglais) sert à stocker temporairement des données dans la mémoire vive ou dans le disque dur d'un ordinateur. C'est en quelque sorte la "salle d'attente" des données et de toutes les informations qui transitent au sein d'un ordinateur moderne.</w:t>
+      </w:r>
+    </w:p>
+    <w:p>
+      <w:pPr>
+        <w:rPr>
+          <w:rFonts w:asciiTheme="majorHAnsi" w:hAnsiTheme="majorHAnsi" w:cstheme="majorHAnsi"/>
+          <w:sz w:val="20"/>
+          <w:szCs w:val="20"/>
+        </w:rPr>
+      </w:pPr>
+      <w:r>
+        <w:rPr>
+          <w:rFonts w:asciiTheme="majorHAnsi" w:hAnsiTheme="majorHAnsi" w:cstheme="majorHAnsi"/>
+          <w:sz w:val="20"/>
+          <w:szCs w:val="20"/>
+        </w:rPr>
+        <w:t xml:space="preserve">En informatique, le </w:t>
+      </w:r>
+      <w:proofErr w:type="spellStart"/>
+      <w:r>
+        <w:rPr>
+          <w:rFonts w:asciiTheme="majorHAnsi" w:hAnsiTheme="majorHAnsi" w:cstheme="majorHAnsi"/>
+          <w:sz w:val="20"/>
+          <w:szCs w:val="20"/>
+        </w:rPr>
+        <w:t>spooling</w:t>
+      </w:r>
+      <w:proofErr w:type="spellEnd"/>
+      <w:r>
+        <w:rPr>
+          <w:rFonts w:asciiTheme="majorHAnsi" w:hAnsiTheme="majorHAnsi" w:cstheme="majorHAnsi"/>
+          <w:sz w:val="20"/>
+          <w:szCs w:val="20"/>
+        </w:rPr>
+        <w:t xml:space="preserve"> est une technique qui consiste à mettre des informations dans une file d'attente (spool) avant de les envoyer à un périphérique. Les informations sont mises en attente par un premier processus en même temps qu'un deuxième processus (le spooler) les lit et les envoie au périphérique.</w:t>
+      </w:r>
       <w:bookmarkEnd w:id="0"/>
     </w:p>
     <w:sectPr>
@@ -721,7 +1356,6 @@
   <w:style w:type="character" w:default="1" w:styleId="Policepardfaut">
     <w:name w:val="Default Paragraph Font"/>
     <w:uiPriority w:val="1"/>
-    <w:semiHidden/>
     <w:unhideWhenUsed/>
   </w:style>
   <w:style w:type="table" w:default="1" w:styleId="TableauNormal">

</xml_diff>